<commit_message>
Refactored. * Swapped to Check Boxes instead of Dropdown. * Better JSON Format. * General Prints. * Better Party Activity / Cost Structure.
</commit_message>
<xml_diff>
--- a/PartyBookingConfirmationTemplate.docx
+++ b/PartyBookingConfirmationTemplate.docx
@@ -27,11 +27,11 @@
             <wp:effectExtent l="0" t="0" r="0" b="0"/>
             <wp:wrapTight wrapText="bothSides">
               <wp:wrapPolygon edited="0">
-                <wp:start x="-6" y="0"/>
-                <wp:lineTo x="-6" y="21163"/>
-                <wp:lineTo x="21464" y="21163"/>
-                <wp:lineTo x="21464" y="0"/>
-                <wp:lineTo x="-6" y="0"/>
+                <wp:start x="-10" y="0"/>
+                <wp:lineTo x="-10" y="21156"/>
+                <wp:lineTo x="21461" y="21156"/>
+                <wp:lineTo x="21461" y="0"/>
+                <wp:lineTo x="-10" y="0"/>
               </wp:wrapPolygon>
             </wp:wrapTight>
             <wp:docPr id="1" name="Picture 1" descr=""/>
@@ -359,19 +359,7 @@
         <w:rPr>
           <w:rFonts w:ascii="Gill Sans MT" w:hAnsi="Gill Sans MT"/>
         </w:rPr>
-        <w:t xml:space="preserve">Dear </w:t>
-      </w:r>
-      <w:r>
-        <w:rPr>
-          <w:rFonts w:ascii="Gill Sans MT" w:hAnsi="Gill Sans MT"/>
-        </w:rPr>
-        <w:t>FIRST_NAME</w:t>
-      </w:r>
-      <w:r>
-        <w:rPr>
-          <w:rFonts w:ascii="Gill Sans MT" w:hAnsi="Gill Sans MT"/>
-        </w:rPr>
-        <w:t>,</w:t>
+        <w:t>Dear FIRST_NAME,</w:t>
       </w:r>
     </w:p>
     <w:p>
@@ -405,8 +393,8 @@
       <w:tblGrid>
         <w:gridCol w:w="2691"/>
         <w:gridCol w:w="3053"/>
-        <w:gridCol w:w="1770"/>
-        <w:gridCol w:w="2798"/>
+        <w:gridCol w:w="1771"/>
+        <w:gridCol w:w="2797"/>
       </w:tblGrid>
       <w:tr>
         <w:trPr/>
@@ -513,7 +501,7 @@
         </w:tc>
         <w:tc>
           <w:tcPr>
-            <w:tcW w:w="1770" w:type="dxa"/>
+            <w:tcW w:w="1771" w:type="dxa"/>
             <w:tcBorders/>
             <w:shd w:color="auto" w:fill="FFFFFF" w:val="clear"/>
           </w:tcPr>
@@ -542,7 +530,7 @@
         </w:tc>
         <w:tc>
           <w:tcPr>
-            <w:tcW w:w="2798" w:type="dxa"/>
+            <w:tcW w:w="2797" w:type="dxa"/>
             <w:tcBorders>
               <w:right w:val="single" w:sz="8" w:space="0" w:color="000000"/>
             </w:tcBorders>
@@ -624,13 +612,21 @@
                 <w:sz w:val="20"/>
                 <w:szCs w:val="20"/>
               </w:rPr>
-              <w:t>CONTACT_NUMBER</w:t>
-            </w:r>
-          </w:p>
-        </w:tc>
-        <w:tc>
-          <w:tcPr>
-            <w:tcW w:w="1770" w:type="dxa"/>
+              <w:t>CUSTOMER</w:t>
+            </w:r>
+            <w:r>
+              <w:rPr>
+                <w:rFonts w:cs="Times New Roman"/>
+                <w:sz w:val="20"/>
+                <w:szCs w:val="20"/>
+              </w:rPr>
+              <w:t>_NUMBER</w:t>
+            </w:r>
+          </w:p>
+        </w:tc>
+        <w:tc>
+          <w:tcPr>
+            <w:tcW w:w="1771" w:type="dxa"/>
             <w:tcBorders/>
             <w:shd w:color="auto" w:fill="FFFFFF" w:val="clear"/>
           </w:tcPr>
@@ -659,7 +655,7 @@
         </w:tc>
         <w:tc>
           <w:tcPr>
-            <w:tcW w:w="2798" w:type="dxa"/>
+            <w:tcW w:w="2797" w:type="dxa"/>
             <w:tcBorders>
               <w:right w:val="single" w:sz="8" w:space="0" w:color="000000"/>
             </w:tcBorders>
@@ -743,13 +739,31 @@
                 <w:szCs w:val="20"/>
                 <w:lang w:eastAsia="en-GB"/>
               </w:rPr>
-              <w:t>EMAIL_ADDRESS</w:t>
-            </w:r>
-          </w:p>
-        </w:tc>
-        <w:tc>
-          <w:tcPr>
-            <w:tcW w:w="1770" w:type="dxa"/>
+              <w:t>CUSTOMER</w:t>
+            </w:r>
+            <w:r>
+              <w:rPr>
+                <w:rFonts w:eastAsia="Times New Roman" w:cs="Segoe UI"/>
+                <w:sz w:val="20"/>
+                <w:szCs w:val="20"/>
+                <w:lang w:eastAsia="en-GB"/>
+              </w:rPr>
+              <w:t>_</w:t>
+            </w:r>
+            <w:r>
+              <w:rPr>
+                <w:rFonts w:eastAsia="Times New Roman" w:cs="Segoe UI"/>
+                <w:sz w:val="20"/>
+                <w:szCs w:val="20"/>
+                <w:lang w:eastAsia="en-GB"/>
+              </w:rPr>
+              <w:t>EMAIL</w:t>
+            </w:r>
+          </w:p>
+        </w:tc>
+        <w:tc>
+          <w:tcPr>
+            <w:tcW w:w="1771" w:type="dxa"/>
             <w:tcBorders/>
             <w:shd w:color="auto" w:fill="FFFFFF" w:val="clear"/>
           </w:tcPr>
@@ -778,7 +792,7 @@
         </w:tc>
         <w:tc>
           <w:tcPr>
-            <w:tcW w:w="2798" w:type="dxa"/>
+            <w:tcW w:w="2797" w:type="dxa"/>
             <w:tcBorders>
               <w:right w:val="single" w:sz="8" w:space="0" w:color="000000"/>
             </w:tcBorders>
@@ -908,7 +922,7 @@
         </w:tc>
         <w:tc>
           <w:tcPr>
-            <w:tcW w:w="1770" w:type="dxa"/>
+            <w:tcW w:w="1771" w:type="dxa"/>
             <w:tcBorders/>
             <w:shd w:color="auto" w:fill="FFFFFF" w:val="clear"/>
           </w:tcPr>
@@ -938,7 +952,7 @@
         </w:tc>
         <w:tc>
           <w:tcPr>
-            <w:tcW w:w="2798" w:type="dxa"/>
+            <w:tcW w:w="2797" w:type="dxa"/>
             <w:tcBorders>
               <w:right w:val="single" w:sz="8" w:space="0" w:color="000000"/>
             </w:tcBorders>
@@ -1029,7 +1043,7 @@
         </w:tc>
         <w:tc>
           <w:tcPr>
-            <w:tcW w:w="1770" w:type="dxa"/>
+            <w:tcW w:w="1771" w:type="dxa"/>
             <w:tcBorders/>
             <w:shd w:color="auto" w:fill="FFFFFF" w:val="clear"/>
           </w:tcPr>
@@ -1059,7 +1073,7 @@
         </w:tc>
         <w:tc>
           <w:tcPr>
-            <w:tcW w:w="2798" w:type="dxa"/>
+            <w:tcW w:w="2797" w:type="dxa"/>
             <w:tcBorders>
               <w:right w:val="single" w:sz="8" w:space="0" w:color="000000"/>
             </w:tcBorders>
@@ -1142,13 +1156,13 @@
                 <w:sz w:val="20"/>
                 <w:szCs w:val="20"/>
               </w:rPr>
-              <w:t>PARTY_ACTIVITY_ROOM</w:t>
-            </w:r>
-          </w:p>
-        </w:tc>
-        <w:tc>
-          <w:tcPr>
-            <w:tcW w:w="1770" w:type="dxa"/>
+              <w:t>PARTY_ROOM</w:t>
+            </w:r>
+          </w:p>
+        </w:tc>
+        <w:tc>
+          <w:tcPr>
+            <w:tcW w:w="1771" w:type="dxa"/>
             <w:tcBorders/>
             <w:shd w:color="auto" w:fill="FFFFFF" w:val="clear"/>
           </w:tcPr>
@@ -1178,7 +1192,7 @@
         </w:tc>
         <w:tc>
           <w:tcPr>
-            <w:tcW w:w="2798" w:type="dxa"/>
+            <w:tcW w:w="2797" w:type="dxa"/>
             <w:tcBorders>
               <w:right w:val="single" w:sz="8" w:space="0" w:color="000000"/>
             </w:tcBorders>
@@ -1311,13 +1325,13 @@
                 <w:sz w:val="20"/>
                 <w:szCs w:val="20"/>
               </w:rPr>
-              <w:t>COST_OF_PARTY</w:t>
-            </w:r>
-          </w:p>
-        </w:tc>
-        <w:tc>
-          <w:tcPr>
-            <w:tcW w:w="1770" w:type="dxa"/>
+              <w:t>PARTY_COST</w:t>
+            </w:r>
+          </w:p>
+        </w:tc>
+        <w:tc>
+          <w:tcPr>
+            <w:tcW w:w="1771" w:type="dxa"/>
             <w:tcBorders/>
             <w:shd w:color="auto" w:fill="FFFFFF" w:val="clear"/>
           </w:tcPr>
@@ -1343,7 +1357,7 @@
         </w:tc>
         <w:tc>
           <w:tcPr>
-            <w:tcW w:w="2798" w:type="dxa"/>
+            <w:tcW w:w="2797" w:type="dxa"/>
             <w:tcBorders>
               <w:right w:val="single" w:sz="8" w:space="0" w:color="000000"/>
             </w:tcBorders>
@@ -1426,7 +1440,7 @@
         </w:tc>
         <w:tc>
           <w:tcPr>
-            <w:tcW w:w="1770" w:type="dxa"/>
+            <w:tcW w:w="1771" w:type="dxa"/>
             <w:tcBorders/>
             <w:shd w:color="auto" w:fill="FFFFFF" w:val="clear"/>
           </w:tcPr>
@@ -1451,7 +1465,7 @@
         </w:tc>
         <w:tc>
           <w:tcPr>
-            <w:tcW w:w="2798" w:type="dxa"/>
+            <w:tcW w:w="2797" w:type="dxa"/>
             <w:tcBorders>
               <w:right w:val="single" w:sz="8" w:space="0" w:color="000000"/>
             </w:tcBorders>
@@ -1542,7 +1556,7 @@
         </w:tc>
         <w:tc>
           <w:tcPr>
-            <w:tcW w:w="1770" w:type="dxa"/>
+            <w:tcW w:w="1771" w:type="dxa"/>
             <w:tcBorders>
               <w:bottom w:val="single" w:sz="8" w:space="0" w:color="000000"/>
             </w:tcBorders>
@@ -1574,7 +1588,7 @@
         </w:tc>
         <w:tc>
           <w:tcPr>
-            <w:tcW w:w="2798" w:type="dxa"/>
+            <w:tcW w:w="2797" w:type="dxa"/>
             <w:tcBorders>
               <w:bottom w:val="single" w:sz="8" w:space="0" w:color="000000"/>
               <w:right w:val="single" w:sz="8" w:space="0" w:color="000000"/>

</xml_diff>

<commit_message>
* Added Admin Section. * Updated Template to match corresponding fields.
</commit_message>
<xml_diff>
--- a/PartyBookingConfirmationTemplate.docx
+++ b/PartyBookingConfirmationTemplate.docx
@@ -15,7 +15,7 @@
           <w:rFonts w:ascii="Gill Sans MT" w:hAnsi="Gill Sans MT"/>
         </w:rPr>
         <w:drawing>
-          <wp:anchor behindDoc="0" distT="0" distB="0" distL="114300" distR="114300" simplePos="0" locked="0" layoutInCell="0" allowOverlap="1" relativeHeight="6">
+          <wp:anchor behindDoc="0" distT="0" distB="0" distL="114300" distR="114300" simplePos="0" locked="0" layoutInCell="0" allowOverlap="1" relativeHeight="5">
             <wp:simplePos x="0" y="0"/>
             <wp:positionH relativeFrom="column">
               <wp:posOffset>-629920</wp:posOffset>
@@ -27,11 +27,11 @@
             <wp:effectExtent l="0" t="0" r="0" b="0"/>
             <wp:wrapTight wrapText="bothSides">
               <wp:wrapPolygon edited="0">
-                <wp:start x="-10" y="0"/>
-                <wp:lineTo x="-10" y="21156"/>
-                <wp:lineTo x="21461" y="21156"/>
-                <wp:lineTo x="21461" y="0"/>
-                <wp:lineTo x="-10" y="0"/>
+                <wp:start x="-15" y="0"/>
+                <wp:lineTo x="-15" y="21150"/>
+                <wp:lineTo x="21457" y="21150"/>
+                <wp:lineTo x="21457" y="0"/>
+                <wp:lineTo x="-15" y="0"/>
               </wp:wrapPolygon>
             </wp:wrapTight>
             <wp:docPr id="1" name="Picture 1" descr=""/>
@@ -70,7 +70,7 @@
         <mc:AlternateContent>
           <mc:Choice Requires="wps">
             <w:drawing>
-              <wp:anchor behindDoc="0" distT="0" distB="635" distL="0" distR="0" simplePos="0" locked="0" layoutInCell="1" allowOverlap="1" relativeHeight="7" wp14:anchorId="1AC29B47">
+              <wp:anchor behindDoc="0" distT="0" distB="1270" distL="0" distR="0" simplePos="0" locked="0" layoutInCell="0" allowOverlap="1" relativeHeight="6" wp14:anchorId="1AC29B47">
                 <wp:simplePos x="0" y="0"/>
                 <wp:positionH relativeFrom="column">
                   <wp:posOffset>1153160</wp:posOffset>
@@ -78,7 +78,7 @@
                 <wp:positionV relativeFrom="paragraph">
                   <wp:posOffset>-525145</wp:posOffset>
                 </wp:positionV>
-                <wp:extent cx="2984500" cy="1999615"/>
+                <wp:extent cx="2984500" cy="1798320"/>
                 <wp:effectExtent l="0" t="0" r="0" b="1270"/>
                 <wp:wrapNone/>
                 <wp:docPr id="2" name="Text Box 2"/>
@@ -89,7 +89,7 @@
                       <wps:spPr>
                         <a:xfrm>
                           <a:off x="0" y="0"/>
-                          <a:ext cx="2984400" cy="1999440"/>
+                          <a:ext cx="2984400" cy="1798200"/>
                         </a:xfrm>
                         <a:prstGeom prst="rect">
                           <a:avLst/>
@@ -189,8 +189,9 @@
                             <w:hyperlink r:id="rId3">
                               <w:r>
                                 <w:rPr>
-                                  <w:rStyle w:val="Hyperlink"/>
+                                  <w:rStyle w:val="InternetLink"/>
                                   <w:rFonts w:ascii="Gill Sans MT" w:hAnsi="Gill Sans MT"/>
+                                  <w:color w:val="000000"/>
                                   <w:sz w:val="24"/>
                                 </w:rPr>
                                 <w:t>Portsladeparties@freedom-leisure.co.uk</w:t>
@@ -213,7 +214,7 @@
           </mc:Choice>
           <mc:Fallback>
             <w:pict>
-              <v:rect id="shape_0" ID="Text Box 2" path="m0,0l-2147483645,0l-2147483645,-2147483646l0,-2147483646xe" stroked="f" o:allowincell="f" style="position:absolute;margin-left:90.8pt;margin-top:-41.35pt;width:234.95pt;height:157.4pt;mso-wrap-style:square;v-text-anchor:top" wp14:anchorId="1AC29B47">
+              <v:rect id="shape_0" ID="Text Box 2" path="m0,0l-2147483645,0l-2147483645,-2147483646l0,-2147483646xe" stroked="f" o:allowincell="f" style="position:absolute;margin-left:90.8pt;margin-top:-41.35pt;width:234.95pt;height:141.55pt;mso-wrap-style:square;v-text-anchor:top" wp14:anchorId="1AC29B47">
                 <v:fill o:detectmouseclick="t" on="false"/>
                 <v:stroke color="#3465a4" weight="9360" joinstyle="round" endcap="flat"/>
                 <v:textbox>
@@ -300,8 +301,9 @@
                       <w:hyperlink r:id="rId4">
                         <w:r>
                           <w:rPr>
-                            <w:rStyle w:val="Hyperlink"/>
+                            <w:rStyle w:val="InternetLink"/>
                             <w:rFonts w:ascii="Gill Sans MT" w:hAnsi="Gill Sans MT"/>
+                            <w:color w:val="000000"/>
                             <w:sz w:val="24"/>
                           </w:rPr>
                           <w:t>Portsladeparties@freedom-leisure.co.uk</w:t>
@@ -359,7 +361,19 @@
         <w:rPr>
           <w:rFonts w:ascii="Gill Sans MT" w:hAnsi="Gill Sans MT"/>
         </w:rPr>
-        <w:t>Dear FIRST_NAME,</w:t>
+        <w:t xml:space="preserve">Dear </w:t>
+      </w:r>
+      <w:r>
+        <w:rPr>
+          <w:rFonts w:ascii="Gill Sans MT" w:hAnsi="Gill Sans MT"/>
+        </w:rPr>
+        <w:t>CUSTOMER_</w:t>
+      </w:r>
+      <w:r>
+        <w:rPr>
+          <w:rFonts w:ascii="Gill Sans MT" w:hAnsi="Gill Sans MT"/>
+        </w:rPr>
+        <w:t>FIRST_NAME,</w:t>
       </w:r>
     </w:p>
     <w:p>
@@ -393,8 +407,8 @@
       <w:tblGrid>
         <w:gridCol w:w="2691"/>
         <w:gridCol w:w="3053"/>
-        <w:gridCol w:w="1771"/>
-        <w:gridCol w:w="2797"/>
+        <w:gridCol w:w="1772"/>
+        <w:gridCol w:w="2796"/>
       </w:tblGrid>
       <w:tr>
         <w:trPr/>
@@ -413,6 +427,7 @@
           <w:p>
             <w:pPr>
               <w:pStyle w:val="Normal"/>
+              <w:widowControl w:val="false"/>
               <w:spacing w:lineRule="auto" w:line="240" w:before="0" w:after="0"/>
               <w:rPr>
                 <w:rFonts w:eastAsia="Times New Roman" w:cs="Segoe UI"/>
@@ -428,7 +443,7 @@
                 <w:rFonts w:eastAsia="Times New Roman" w:cs="Segoe UI"/>
                 <w:b/>
                 <w:bCs/>
-                <w:color w:themeColor="background1" w:val="FFFFFF"/>
+                <w:color w:val="FFFFFF" w:themeColor="background1"/>
                 <w:sz w:val="20"/>
                 <w:szCs w:val="20"/>
                 <w:shd w:fill="365F91" w:val="clear"/>
@@ -452,6 +467,7 @@
           <w:p>
             <w:pPr>
               <w:pStyle w:val="Normal"/>
+              <w:widowControl w:val="false"/>
               <w:spacing w:lineRule="auto" w:line="240" w:before="0" w:after="0"/>
               <w:rPr>
                 <w:rFonts w:eastAsia="Times New Roman" w:cs="Segoe UI"/>
@@ -482,6 +498,7 @@
           <w:p>
             <w:pPr>
               <w:pStyle w:val="Normal"/>
+              <w:widowControl w:val="false"/>
               <w:spacing w:before="0" w:after="0"/>
               <w:rPr>
                 <w:rFonts w:cs="Times New Roman"/>
@@ -501,13 +518,14 @@
         </w:tc>
         <w:tc>
           <w:tcPr>
-            <w:tcW w:w="1771" w:type="dxa"/>
+            <w:tcW w:w="1772" w:type="dxa"/>
             <w:tcBorders/>
             <w:shd w:color="auto" w:fill="FFFFFF" w:val="clear"/>
           </w:tcPr>
           <w:p>
             <w:pPr>
               <w:pStyle w:val="Normal"/>
+              <w:widowControl w:val="false"/>
               <w:spacing w:lineRule="auto" w:line="240" w:before="0" w:after="0"/>
               <w:rPr>
                 <w:rFonts w:eastAsia="Times New Roman" w:cs="Segoe UI"/>
@@ -530,7 +548,7 @@
         </w:tc>
         <w:tc>
           <w:tcPr>
-            <w:tcW w:w="2797" w:type="dxa"/>
+            <w:tcW w:w="2796" w:type="dxa"/>
             <w:tcBorders>
               <w:right w:val="single" w:sz="8" w:space="0" w:color="000000"/>
             </w:tcBorders>
@@ -539,6 +557,7 @@
           <w:p>
             <w:pPr>
               <w:pStyle w:val="Normal"/>
+              <w:widowControl w:val="false"/>
               <w:spacing w:before="0" w:after="0"/>
               <w:rPr>
                 <w:rFonts w:cs="Times New Roman"/>
@@ -569,6 +588,7 @@
           <w:p>
             <w:pPr>
               <w:pStyle w:val="Normal"/>
+              <w:widowControl w:val="false"/>
               <w:spacing w:lineRule="auto" w:line="240" w:before="0" w:after="0"/>
               <w:rPr>
                 <w:rFonts w:eastAsia="Times New Roman" w:cs="Segoe UI"/>
@@ -599,6 +619,7 @@
           <w:p>
             <w:pPr>
               <w:pStyle w:val="Normal"/>
+              <w:widowControl w:val="false"/>
               <w:spacing w:before="0" w:after="0"/>
               <w:rPr>
                 <w:rFonts w:cs="Times New Roman"/>
@@ -612,27 +633,20 @@
                 <w:sz w:val="20"/>
                 <w:szCs w:val="20"/>
               </w:rPr>
-              <w:t>CUSTOMER</w:t>
-            </w:r>
-            <w:r>
-              <w:rPr>
-                <w:rFonts w:cs="Times New Roman"/>
-                <w:sz w:val="20"/>
-                <w:szCs w:val="20"/>
-              </w:rPr>
-              <w:t>_NUMBER</w:t>
+              <w:t>CUSTOMER_NUMBER</w:t>
             </w:r>
           </w:p>
         </w:tc>
         <w:tc>
           <w:tcPr>
-            <w:tcW w:w="1771" w:type="dxa"/>
+            <w:tcW w:w="1772" w:type="dxa"/>
             <w:tcBorders/>
             <w:shd w:color="auto" w:fill="FFFFFF" w:val="clear"/>
           </w:tcPr>
           <w:p>
             <w:pPr>
               <w:pStyle w:val="Normal"/>
+              <w:widowControl w:val="false"/>
               <w:spacing w:lineRule="auto" w:line="240" w:before="0" w:after="0"/>
               <w:rPr>
                 <w:rFonts w:eastAsia="Times New Roman" w:cs="Segoe UI"/>
@@ -655,7 +669,7 @@
         </w:tc>
         <w:tc>
           <w:tcPr>
-            <w:tcW w:w="2797" w:type="dxa"/>
+            <w:tcW w:w="2796" w:type="dxa"/>
             <w:tcBorders>
               <w:right w:val="single" w:sz="8" w:space="0" w:color="000000"/>
             </w:tcBorders>
@@ -664,6 +678,7 @@
           <w:p>
             <w:pPr>
               <w:pStyle w:val="Normal"/>
+              <w:widowControl w:val="false"/>
               <w:spacing w:before="0" w:after="0"/>
               <w:rPr>
                 <w:rFonts w:cs="Times New Roman"/>
@@ -694,6 +709,7 @@
           <w:p>
             <w:pPr>
               <w:pStyle w:val="Normal"/>
+              <w:widowControl w:val="false"/>
               <w:spacing w:lineRule="auto" w:line="240" w:before="0" w:after="0"/>
               <w:rPr>
                 <w:rFonts w:eastAsia="Times New Roman" w:cs="Segoe UI"/>
@@ -724,6 +740,7 @@
           <w:p>
             <w:pPr>
               <w:pStyle w:val="Normal"/>
+              <w:widowControl w:val="false"/>
               <w:spacing w:lineRule="auto" w:line="240" w:before="0" w:after="0"/>
               <w:rPr>
                 <w:rFonts w:eastAsia="Times New Roman" w:cs="Segoe UI"/>
@@ -739,37 +756,20 @@
                 <w:szCs w:val="20"/>
                 <w:lang w:eastAsia="en-GB"/>
               </w:rPr>
-              <w:t>CUSTOMER</w:t>
-            </w:r>
-            <w:r>
-              <w:rPr>
-                <w:rFonts w:eastAsia="Times New Roman" w:cs="Segoe UI"/>
-                <w:sz w:val="20"/>
-                <w:szCs w:val="20"/>
-                <w:lang w:eastAsia="en-GB"/>
-              </w:rPr>
-              <w:t>_</w:t>
-            </w:r>
-            <w:r>
-              <w:rPr>
-                <w:rFonts w:eastAsia="Times New Roman" w:cs="Segoe UI"/>
-                <w:sz w:val="20"/>
-                <w:szCs w:val="20"/>
-                <w:lang w:eastAsia="en-GB"/>
-              </w:rPr>
-              <w:t>EMAIL</w:t>
+              <w:t>CUSTOMER_EMAIL</w:t>
             </w:r>
           </w:p>
         </w:tc>
         <w:tc>
           <w:tcPr>
-            <w:tcW w:w="1771" w:type="dxa"/>
+            <w:tcW w:w="1772" w:type="dxa"/>
             <w:tcBorders/>
             <w:shd w:color="auto" w:fill="FFFFFF" w:val="clear"/>
           </w:tcPr>
           <w:p>
             <w:pPr>
               <w:pStyle w:val="Normal"/>
+              <w:widowControl w:val="false"/>
               <w:spacing w:lineRule="auto" w:line="240" w:before="0" w:after="0"/>
               <w:rPr>
                 <w:rFonts w:eastAsia="Times New Roman" w:cs="Segoe UI"/>
@@ -792,7 +792,7 @@
         </w:tc>
         <w:tc>
           <w:tcPr>
-            <w:tcW w:w="2797" w:type="dxa"/>
+            <w:tcW w:w="2796" w:type="dxa"/>
             <w:tcBorders>
               <w:right w:val="single" w:sz="8" w:space="0" w:color="000000"/>
             </w:tcBorders>
@@ -801,6 +801,7 @@
           <w:p>
             <w:pPr>
               <w:pStyle w:val="Normal"/>
+              <w:widowControl w:val="false"/>
               <w:spacing w:before="0" w:after="0"/>
               <w:rPr>
                 <w:rFonts w:cs="Times New Roman"/>
@@ -834,6 +835,7 @@
           <w:p>
             <w:pPr>
               <w:pStyle w:val="Normal"/>
+              <w:widowControl w:val="false"/>
               <w:spacing w:lineRule="auto" w:line="240" w:before="0" w:after="0"/>
               <w:rPr>
                 <w:rFonts w:eastAsia="Times New Roman" w:cs="Segoe UI"/>
@@ -849,7 +851,7 @@
                 <w:rFonts w:eastAsia="Times New Roman" w:cs="Segoe UI"/>
                 <w:b/>
                 <w:bCs/>
-                <w:color w:themeColor="background1" w:val="FFFFFF"/>
+                <w:color w:val="FFFFFF" w:themeColor="background1"/>
                 <w:sz w:val="20"/>
                 <w:szCs w:val="20"/>
                 <w:shd w:fill="365F91" w:val="clear"/>
@@ -873,6 +875,7 @@
           <w:p>
             <w:pPr>
               <w:pStyle w:val="Normal"/>
+              <w:widowControl w:val="false"/>
               <w:spacing w:lineRule="auto" w:line="240" w:before="0" w:after="0"/>
               <w:rPr>
                 <w:rFonts w:eastAsia="Times New Roman" w:cs="Segoe UI"/>
@@ -903,6 +906,7 @@
           <w:p>
             <w:pPr>
               <w:pStyle w:val="Normal"/>
+              <w:widowControl w:val="false"/>
               <w:spacing w:before="0" w:after="0"/>
               <w:rPr>
                 <w:rFonts w:cs="Times New Roman"/>
@@ -922,13 +926,14 @@
         </w:tc>
         <w:tc>
           <w:tcPr>
-            <w:tcW w:w="1771" w:type="dxa"/>
+            <w:tcW w:w="1772" w:type="dxa"/>
             <w:tcBorders/>
             <w:shd w:color="auto" w:fill="FFFFFF" w:val="clear"/>
           </w:tcPr>
           <w:p>
             <w:pPr>
               <w:pStyle w:val="Normal"/>
+              <w:widowControl w:val="false"/>
               <w:spacing w:lineRule="auto" w:line="240" w:before="0" w:after="0"/>
               <w:rPr>
                 <w:rFonts w:eastAsia="Times New Roman" w:cs="Segoe UI"/>
@@ -952,7 +957,7 @@
         </w:tc>
         <w:tc>
           <w:tcPr>
-            <w:tcW w:w="2797" w:type="dxa"/>
+            <w:tcW w:w="2796" w:type="dxa"/>
             <w:tcBorders>
               <w:right w:val="single" w:sz="8" w:space="0" w:color="000000"/>
             </w:tcBorders>
@@ -961,6 +966,7 @@
           <w:p>
             <w:pPr>
               <w:pStyle w:val="Normal"/>
+              <w:widowControl w:val="false"/>
               <w:spacing w:before="0" w:after="0"/>
               <w:rPr>
                 <w:rFonts w:cs="Times New Roman"/>
@@ -994,6 +1000,7 @@
           <w:p>
             <w:pPr>
               <w:pStyle w:val="Normal"/>
+              <w:widowControl w:val="false"/>
               <w:spacing w:lineRule="auto" w:line="240" w:before="0" w:after="0"/>
               <w:rPr>
                 <w:rFonts w:eastAsia="Times New Roman" w:cs="Segoe UI"/>
@@ -1024,6 +1031,7 @@
           <w:p>
             <w:pPr>
               <w:pStyle w:val="Normal"/>
+              <w:widowControl w:val="false"/>
               <w:spacing w:before="0" w:after="0"/>
               <w:rPr>
                 <w:rFonts w:cs="Times New Roman"/>
@@ -1043,13 +1051,14 @@
         </w:tc>
         <w:tc>
           <w:tcPr>
-            <w:tcW w:w="1771" w:type="dxa"/>
+            <w:tcW w:w="1772" w:type="dxa"/>
             <w:tcBorders/>
             <w:shd w:color="auto" w:fill="FFFFFF" w:val="clear"/>
           </w:tcPr>
           <w:p>
             <w:pPr>
               <w:pStyle w:val="Normal"/>
+              <w:widowControl w:val="false"/>
               <w:spacing w:lineRule="auto" w:line="240" w:before="0" w:after="0"/>
               <w:rPr>
                 <w:rFonts w:eastAsia="Times New Roman" w:cs="Segoe UI"/>
@@ -1073,7 +1082,7 @@
         </w:tc>
         <w:tc>
           <w:tcPr>
-            <w:tcW w:w="2797" w:type="dxa"/>
+            <w:tcW w:w="2796" w:type="dxa"/>
             <w:tcBorders>
               <w:right w:val="single" w:sz="8" w:space="0" w:color="000000"/>
             </w:tcBorders>
@@ -1082,6 +1091,7 @@
           <w:p>
             <w:pPr>
               <w:pStyle w:val="Normal"/>
+              <w:widowControl w:val="false"/>
               <w:spacing w:before="0" w:after="0"/>
               <w:rPr>
                 <w:rFonts w:cs="Times New Roman"/>
@@ -1113,6 +1123,7 @@
           <w:p>
             <w:pPr>
               <w:pStyle w:val="Normal"/>
+              <w:widowControl w:val="false"/>
               <w:spacing w:lineRule="auto" w:line="240" w:before="0" w:after="0"/>
               <w:rPr>
                 <w:rFonts w:eastAsia="Times New Roman" w:cs="Segoe UI"/>
@@ -1143,6 +1154,7 @@
           <w:p>
             <w:pPr>
               <w:pStyle w:val="Normal"/>
+              <w:widowControl w:val="false"/>
               <w:spacing w:before="0" w:after="0"/>
               <w:rPr>
                 <w:rFonts w:cs="Times New Roman"/>
@@ -1162,13 +1174,14 @@
         </w:tc>
         <w:tc>
           <w:tcPr>
-            <w:tcW w:w="1771" w:type="dxa"/>
+            <w:tcW w:w="1772" w:type="dxa"/>
             <w:tcBorders/>
             <w:shd w:color="auto" w:fill="FFFFFF" w:val="clear"/>
           </w:tcPr>
           <w:p>
             <w:pPr>
               <w:pStyle w:val="Normal"/>
+              <w:widowControl w:val="false"/>
               <w:spacing w:lineRule="auto" w:line="240" w:before="0" w:after="0"/>
               <w:rPr>
                 <w:rFonts w:eastAsia="Times New Roman" w:cs="Segoe UI"/>
@@ -1192,7 +1205,7 @@
         </w:tc>
         <w:tc>
           <w:tcPr>
-            <w:tcW w:w="2797" w:type="dxa"/>
+            <w:tcW w:w="2796" w:type="dxa"/>
             <w:tcBorders>
               <w:right w:val="single" w:sz="8" w:space="0" w:color="000000"/>
             </w:tcBorders>
@@ -1201,6 +1214,7 @@
           <w:p>
             <w:pPr>
               <w:pStyle w:val="Normal"/>
+              <w:widowControl w:val="false"/>
               <w:spacing w:before="0" w:after="0"/>
               <w:rPr>
                 <w:rFonts w:cs="Times New Roman"/>
@@ -1235,6 +1249,7 @@
           <w:p>
             <w:pPr>
               <w:pStyle w:val="Normal"/>
+              <w:widowControl w:val="false"/>
               <w:spacing w:lineRule="auto" w:line="240" w:before="0" w:after="0"/>
               <w:rPr>
                 <w:rFonts w:eastAsia="Times New Roman" w:cs="Segoe UI"/>
@@ -1250,7 +1265,7 @@
                 <w:rFonts w:eastAsia="Times New Roman" w:cs="Segoe UI"/>
                 <w:b/>
                 <w:bCs/>
-                <w:color w:themeColor="background1" w:val="FFFFFF"/>
+                <w:color w:val="FFFFFF" w:themeColor="background1"/>
                 <w:sz w:val="20"/>
                 <w:szCs w:val="20"/>
                 <w:shd w:fill="365F91" w:val="clear"/>
@@ -1274,6 +1289,7 @@
           <w:p>
             <w:pPr>
               <w:pStyle w:val="Normal"/>
+              <w:widowControl w:val="false"/>
               <w:spacing w:lineRule="auto" w:line="240" w:before="0" w:after="0"/>
               <w:rPr>
                 <w:rFonts w:eastAsia="Times New Roman" w:cs="Segoe UI"/>
@@ -1304,6 +1320,7 @@
           <w:p>
             <w:pPr>
               <w:pStyle w:val="Normal"/>
+              <w:widowControl w:val="false"/>
               <w:spacing w:before="0" w:after="0"/>
               <w:rPr>
                 <w:rFonts w:cs="Times New Roman"/>
@@ -1317,27 +1334,20 @@
                 <w:sz w:val="20"/>
                 <w:szCs w:val="20"/>
               </w:rPr>
-              <w:t xml:space="preserve">£ </w:t>
-            </w:r>
-            <w:r>
-              <w:rPr>
-                <w:rFonts w:cs="Times New Roman"/>
-                <w:sz w:val="20"/>
-                <w:szCs w:val="20"/>
-              </w:rPr>
-              <w:t>PARTY_COST</w:t>
+              <w:t>£ PARTY_COST</w:t>
             </w:r>
           </w:p>
         </w:tc>
         <w:tc>
           <w:tcPr>
-            <w:tcW w:w="1771" w:type="dxa"/>
+            <w:tcW w:w="1772" w:type="dxa"/>
             <w:tcBorders/>
             <w:shd w:color="auto" w:fill="FFFFFF" w:val="clear"/>
           </w:tcPr>
           <w:p>
             <w:pPr>
               <w:pStyle w:val="NoSpacing"/>
+              <w:widowControl w:val="false"/>
               <w:spacing w:lineRule="auto" w:line="276"/>
               <w:rPr>
                 <w:sz w:val="20"/>
@@ -1357,7 +1367,7 @@
         </w:tc>
         <w:tc>
           <w:tcPr>
-            <w:tcW w:w="2797" w:type="dxa"/>
+            <w:tcW w:w="2796" w:type="dxa"/>
             <w:tcBorders>
               <w:right w:val="single" w:sz="8" w:space="0" w:color="000000"/>
             </w:tcBorders>
@@ -1366,6 +1376,7 @@
           <w:p>
             <w:pPr>
               <w:pStyle w:val="Normal"/>
+              <w:widowControl w:val="false"/>
               <w:spacing w:before="0" w:after="0"/>
               <w:rPr>
                 <w:rFonts w:cs="Times New Roman"/>
@@ -1379,7 +1390,7 @@
                 <w:sz w:val="20"/>
                 <w:szCs w:val="20"/>
               </w:rPr>
-              <w:t>BOOKING_DATE</w:t>
+              <w:t>DATE_BOOKED</w:t>
             </w:r>
           </w:p>
         </w:tc>
@@ -1397,6 +1408,7 @@
           <w:p>
             <w:pPr>
               <w:pStyle w:val="Normal"/>
+              <w:widowControl w:val="false"/>
               <w:spacing w:before="0" w:after="0"/>
               <w:rPr>
                 <w:rFonts w:cs="Times New Roman"/>
@@ -1422,6 +1434,7 @@
           <w:p>
             <w:pPr>
               <w:pStyle w:val="Normal"/>
+              <w:widowControl w:val="false"/>
               <w:spacing w:before="0" w:after="0"/>
               <w:rPr>
                 <w:rFonts w:cs="Times New Roman"/>
@@ -1440,13 +1453,14 @@
         </w:tc>
         <w:tc>
           <w:tcPr>
-            <w:tcW w:w="1771" w:type="dxa"/>
+            <w:tcW w:w="1772" w:type="dxa"/>
             <w:tcBorders/>
             <w:shd w:color="auto" w:fill="FFFFFF" w:val="clear"/>
           </w:tcPr>
           <w:p>
             <w:pPr>
               <w:pStyle w:val="Normal"/>
+              <w:widowControl w:val="false"/>
               <w:spacing w:before="0" w:after="0"/>
               <w:rPr>
                 <w:rFonts w:cs="Times New Roman"/>
@@ -1465,7 +1479,7 @@
         </w:tc>
         <w:tc>
           <w:tcPr>
-            <w:tcW w:w="2797" w:type="dxa"/>
+            <w:tcW w:w="2796" w:type="dxa"/>
             <w:tcBorders>
               <w:right w:val="single" w:sz="8" w:space="0" w:color="000000"/>
             </w:tcBorders>
@@ -1474,6 +1488,7 @@
           <w:p>
             <w:pPr>
               <w:pStyle w:val="Normal"/>
+              <w:widowControl w:val="false"/>
               <w:spacing w:before="0" w:after="0"/>
               <w:rPr>
                 <w:rFonts w:cs="Times New Roman"/>
@@ -1505,6 +1520,7 @@
           <w:p>
             <w:pPr>
               <w:pStyle w:val="Normal"/>
+              <w:widowControl w:val="false"/>
               <w:spacing w:lineRule="auto" w:line="240" w:before="0" w:after="0"/>
               <w:rPr>
                 <w:rFonts w:eastAsia="Times New Roman" w:cs="Segoe UI"/>
@@ -1537,6 +1553,7 @@
           <w:p>
             <w:pPr>
               <w:pStyle w:val="Normal"/>
+              <w:widowControl w:val="false"/>
               <w:spacing w:before="0" w:after="0"/>
               <w:rPr>
                 <w:rFonts w:cs="Times New Roman"/>
@@ -1550,13 +1567,21 @@
                 <w:sz w:val="20"/>
                 <w:szCs w:val="20"/>
               </w:rPr>
-              <w:t>STAFF_NAME</w:t>
+              <w:t>STAFF_</w:t>
+            </w:r>
+            <w:r>
+              <w:rPr>
+                <w:rFonts w:cs="Times New Roman"/>
+                <w:sz w:val="20"/>
+                <w:szCs w:val="20"/>
+              </w:rPr>
+              <w:t>MEMBER</w:t>
             </w:r>
           </w:p>
         </w:tc>
         <w:tc>
           <w:tcPr>
-            <w:tcW w:w="1771" w:type="dxa"/>
+            <w:tcW w:w="1772" w:type="dxa"/>
             <w:tcBorders>
               <w:bottom w:val="single" w:sz="8" w:space="0" w:color="000000"/>
             </w:tcBorders>
@@ -1565,6 +1590,7 @@
           <w:p>
             <w:pPr>
               <w:pStyle w:val="Normal"/>
+              <w:widowControl w:val="false"/>
               <w:spacing w:lineRule="auto" w:line="240" w:before="0" w:after="0"/>
               <w:rPr>
                 <w:rFonts w:eastAsia="Times New Roman" w:cs="Segoe UI"/>
@@ -1588,7 +1614,7 @@
         </w:tc>
         <w:tc>
           <w:tcPr>
-            <w:tcW w:w="2797" w:type="dxa"/>
+            <w:tcW w:w="2796" w:type="dxa"/>
             <w:tcBorders>
               <w:bottom w:val="single" w:sz="8" w:space="0" w:color="000000"/>
               <w:right w:val="single" w:sz="8" w:space="0" w:color="000000"/>
@@ -1598,6 +1624,7 @@
           <w:p>
             <w:pPr>
               <w:pStyle w:val="Normal"/>
+              <w:widowControl w:val="false"/>
               <w:spacing w:lineRule="auto" w:line="240" w:before="0" w:after="0"/>
               <w:rPr>
                 <w:rFonts w:eastAsia="Times New Roman" w:cs="Segoe UI"/>
@@ -1652,6 +1679,7 @@
         <w:rPr>
           <w:rFonts w:ascii="Gill Sans MT" w:hAnsi="Gill Sans MT"/>
           <w:b/>
+          <w:b/>
           <w:sz w:val="24"/>
           <w:u w:val="single"/>
         </w:rPr>
@@ -1833,23 +1861,24 @@
         <w:rPr>
           <w:rFonts w:ascii="Gill Sans MT" w:hAnsi="Gill Sans MT"/>
           <w:b/>
-          <w:u w:val="single"/>
-        </w:rPr>
-      </w:pPr>
-      <w:r>
-        <w:rPr>
-          <w:rFonts w:ascii="Gill Sans MT" w:hAnsi="Gill Sans MT"/>
           <w:b/>
           <w:u w:val="single"/>
         </w:rPr>
-        <w:t xml:space="preserve">• </w:t>
-      </w:r>
+      </w:pPr>
       <w:r>
         <w:rPr>
           <w:rFonts w:ascii="Gill Sans MT" w:hAnsi="Gill Sans MT"/>
           <w:b/>
           <w:u w:val="single"/>
         </w:rPr>
+        <w:t xml:space="preserve">• </w:t>
+      </w:r>
+      <w:r>
+        <w:rPr>
+          <w:rFonts w:ascii="Gill Sans MT" w:hAnsi="Gill Sans MT"/>
+          <w:b/>
+          <w:u w:val="single"/>
+        </w:rPr>
         <w:t>Please note there are no kitchens available in the upstairs food rooms – Lounge and Old Activates– if you require an extra table to put food on or require jugs to be filled up with water please ask at reception.</w:t>
       </w:r>
     </w:p>
@@ -1889,7 +1918,7 @@
         <w:rPr>
           <w:rFonts w:eastAsia="Wingdings" w:cs="Wingdings" w:ascii="Wingdings" w:hAnsi="Wingdings"/>
         </w:rPr>
-        <w:sym w:font="Wingdings" w:char="f04a"/>
+        <w:t></w:t>
       </w:r>
     </w:p>
     <w:p>
@@ -1912,6 +1941,7 @@
         <w:jc w:val="center"/>
         <w:rPr>
           <w:rFonts w:ascii="Gill Sans MT" w:hAnsi="Gill Sans MT"/>
+          <w:b/>
           <w:b/>
           <w:sz w:val="24"/>
           <w:u w:val="single"/>
@@ -1997,6 +2027,7 @@
         <w:rPr>
           <w:rFonts w:ascii="Gill Sans MT" w:hAnsi="Gill Sans MT"/>
           <w:b/>
+          <w:b/>
           <w:u w:val="single"/>
         </w:rPr>
       </w:pPr>
@@ -2118,166 +2149,11 @@
         <w:rPr>
           <w:rFonts w:ascii="Gill Sans MT" w:hAnsi="Gill Sans MT"/>
           <w:b/>
-          <w:sz w:val="24"/>
-          <w:u w:val="single"/>
-        </w:rPr>
-      </w:pPr>
-      <w:r>
-        <w:rPr>
-          <w:rFonts w:ascii="Gill Sans MT" w:hAnsi="Gill Sans MT"/>
-          <w:sz w:val="24"/>
-        </w:rPr>
-        <w:t xml:space="preserve"> </w:t>
-      </w:r>
-      <w:r>
-        <w:rPr>
-          <w:rFonts w:ascii="Gill Sans MT" w:hAnsi="Gill Sans MT"/>
           <w:b/>
           <w:sz w:val="24"/>
           <w:u w:val="single"/>
         </w:rPr>
-        <w:t>Photography and Social Media</w:t>
-      </w:r>
-    </w:p>
-    <w:p>
-      <w:pPr>
-        <w:pStyle w:val="Normal"/>
-        <w:rPr>
-          <w:rFonts w:ascii="Gill Sans MT" w:hAnsi="Gill Sans MT"/>
-        </w:rPr>
-      </w:pPr>
-      <w:r>
-        <w:rPr>
-          <w:rFonts w:ascii="Gill Sans MT" w:hAnsi="Gill Sans MT"/>
-        </w:rPr>
-        <w:t xml:space="preserve">• </w:t>
-      </w:r>
-      <w:r>
-        <w:rPr>
-          <w:rFonts w:ascii="Gill Sans MT" w:hAnsi="Gill Sans MT"/>
-        </w:rPr>
-        <w:t>Photography is permitted during your party, but the following restrictions must be adhered to at all times</w:t>
-      </w:r>
-    </w:p>
-    <w:p>
-      <w:pPr>
-        <w:pStyle w:val="Normal"/>
-        <w:rPr>
-          <w:rFonts w:ascii="Gill Sans MT" w:hAnsi="Gill Sans MT"/>
-        </w:rPr>
-      </w:pPr>
-      <w:r>
-        <w:rPr>
-          <w:rFonts w:ascii="Gill Sans MT" w:hAnsi="Gill Sans MT"/>
-        </w:rPr>
-        <w:t xml:space="preserve">• </w:t>
-      </w:r>
-      <w:r>
-        <w:rPr>
-          <w:rFonts w:ascii="Gill Sans MT" w:hAnsi="Gill Sans MT"/>
-        </w:rPr>
-        <w:t>Photographic equipment (including mobile phones) should remain within the activity and foods rooms and must not, under any circumstances, be used in any changing areas or toilet facilities</w:t>
-      </w:r>
-    </w:p>
-    <w:p>
-      <w:pPr>
-        <w:pStyle w:val="Normal"/>
-        <w:rPr>
-          <w:rFonts w:ascii="Gill Sans MT" w:hAnsi="Gill Sans MT"/>
-        </w:rPr>
-      </w:pPr>
-      <w:r>
-        <w:rPr>
-          <w:rFonts w:ascii="Gill Sans MT" w:hAnsi="Gill Sans MT"/>
-        </w:rPr>
-        <w:t xml:space="preserve">• </w:t>
-      </w:r>
-      <w:r>
-        <w:rPr>
-          <w:rFonts w:ascii="Gill Sans MT" w:hAnsi="Gill Sans MT"/>
-        </w:rPr>
-        <w:t>Please consider the privacy of other Centre patrons when taking photographs at all times</w:t>
-      </w:r>
-    </w:p>
-    <w:p>
-      <w:pPr>
-        <w:pStyle w:val="Normal"/>
-        <w:rPr>
-          <w:rFonts w:ascii="Gill Sans MT" w:hAnsi="Gill Sans MT"/>
-        </w:rPr>
-      </w:pPr>
-      <w:r>
-        <w:rPr>
-          <w:rFonts w:ascii="Gill Sans MT" w:hAnsi="Gill Sans MT"/>
-        </w:rPr>
-        <w:t xml:space="preserve">• </w:t>
-      </w:r>
-      <w:r>
-        <w:rPr>
-          <w:rFonts w:ascii="Gill Sans MT" w:hAnsi="Gill Sans MT"/>
-        </w:rPr>
-        <w:t>Do not publish images or video to social media services (including, but not limited to, Facebook, Twitter or YouTube), without the express consent of those featured within that content</w:t>
-      </w:r>
-    </w:p>
-    <w:p>
-      <w:pPr>
-        <w:pStyle w:val="Normal"/>
-        <w:rPr>
-          <w:rFonts w:ascii="Gill Sans MT" w:hAnsi="Gill Sans MT"/>
-        </w:rPr>
-      </w:pPr>
-      <w:r>
-        <w:rPr>
-          <w:rFonts w:ascii="Gill Sans MT" w:hAnsi="Gill Sans MT"/>
-        </w:rPr>
-        <w:t xml:space="preserve">• </w:t>
-      </w:r>
-      <w:r>
-        <w:rPr>
-          <w:rFonts w:ascii="Gill Sans MT" w:hAnsi="Gill Sans MT"/>
-        </w:rPr>
-        <w:t>In situations where a child or children are featured in this content, permission must be sought from that child’s responsible adult</w:t>
-      </w:r>
-    </w:p>
-    <w:p>
-      <w:pPr>
-        <w:pStyle w:val="Normal"/>
-        <w:rPr>
-          <w:rFonts w:ascii="Gill Sans MT" w:hAnsi="Gill Sans MT"/>
-        </w:rPr>
-      </w:pPr>
-      <w:r>
-        <w:rPr>
-          <w:rFonts w:ascii="Gill Sans MT" w:hAnsi="Gill Sans MT"/>
-        </w:rPr>
-        <w:t xml:space="preserve">• </w:t>
-      </w:r>
-      <w:r>
-        <w:rPr>
-          <w:rFonts w:ascii="Gill Sans MT" w:hAnsi="Gill Sans MT"/>
-        </w:rPr>
-        <w:t>The photography restrictions are strictly zero tolerance; anyone found to be in breach of these restrictions will have their photography equipment confiscated and all memory media fully formatted</w:t>
-      </w:r>
-    </w:p>
-    <w:p>
-      <w:pPr>
-        <w:pStyle w:val="Normal"/>
-        <w:rPr>
-          <w:rFonts w:ascii="Gill Sans MT" w:hAnsi="Gill Sans MT"/>
-        </w:rPr>
-      </w:pPr>
-      <w:r>
-        <w:rPr>
-          <w:rFonts w:ascii="Gill Sans MT" w:hAnsi="Gill Sans MT"/>
-        </w:rPr>
-        <w:t xml:space="preserve">• </w:t>
-      </w:r>
-      <w:r>
-        <w:rPr>
-          <w:rFonts w:ascii="Gill Sans MT" w:hAnsi="Gill Sans MT"/>
-        </w:rPr>
-        <w:t>The Centre has a Facebook account, so please feel free to ‘Like’ us, ‘Check in’ and post any approved content to the page</w:t>
-      </w:r>
+      </w:pPr>
       <w:r>
         <w:rPr>
           <w:rFonts w:ascii="Gill Sans MT" w:hAnsi="Gill Sans MT"/>
@@ -2285,129 +2161,174 @@
         </w:rPr>
         <w:t xml:space="preserve"> </w:t>
       </w:r>
-    </w:p>
-    <w:p>
-      <w:pPr>
-        <w:pStyle w:val="Normal"/>
+      <w:r>
         <w:rPr>
           <w:rFonts w:ascii="Gill Sans MT" w:hAnsi="Gill Sans MT"/>
           <w:b/>
           <w:sz w:val="24"/>
           <w:u w:val="single"/>
         </w:rPr>
-      </w:pPr>
-      <w:r>
-        <w:rPr>
-          <w:rFonts w:ascii="Gill Sans MT" w:hAnsi="Gill Sans MT"/>
+        <w:t>Photography and Social Media</w:t>
+      </w:r>
+    </w:p>
+    <w:p>
+      <w:pPr>
+        <w:pStyle w:val="Normal"/>
+        <w:rPr>
+          <w:rFonts w:ascii="Gill Sans MT" w:hAnsi="Gill Sans MT"/>
+        </w:rPr>
+      </w:pPr>
+      <w:r>
+        <w:rPr>
+          <w:rFonts w:ascii="Gill Sans MT" w:hAnsi="Gill Sans MT"/>
+        </w:rPr>
+        <w:t xml:space="preserve">• </w:t>
+      </w:r>
+      <w:r>
+        <w:rPr>
+          <w:rFonts w:ascii="Gill Sans MT" w:hAnsi="Gill Sans MT"/>
+        </w:rPr>
+        <w:t>Photography is permitted during your party, but the following restrictions must be adhered to at all times</w:t>
+      </w:r>
+    </w:p>
+    <w:p>
+      <w:pPr>
+        <w:pStyle w:val="Normal"/>
+        <w:rPr>
+          <w:rFonts w:ascii="Gill Sans MT" w:hAnsi="Gill Sans MT"/>
+        </w:rPr>
+      </w:pPr>
+      <w:r>
+        <w:rPr>
+          <w:rFonts w:ascii="Gill Sans MT" w:hAnsi="Gill Sans MT"/>
+        </w:rPr>
+        <w:t xml:space="preserve">• </w:t>
+      </w:r>
+      <w:r>
+        <w:rPr>
+          <w:rFonts w:ascii="Gill Sans MT" w:hAnsi="Gill Sans MT"/>
+        </w:rPr>
+        <w:t>Photographic equipment (including mobile phones) should remain within the activity and foods rooms and must not, under any circumstances, be used in any changing areas or toilet facilities</w:t>
+      </w:r>
+    </w:p>
+    <w:p>
+      <w:pPr>
+        <w:pStyle w:val="Normal"/>
+        <w:rPr>
+          <w:rFonts w:ascii="Gill Sans MT" w:hAnsi="Gill Sans MT"/>
+        </w:rPr>
+      </w:pPr>
+      <w:r>
+        <w:rPr>
+          <w:rFonts w:ascii="Gill Sans MT" w:hAnsi="Gill Sans MT"/>
+        </w:rPr>
+        <w:t xml:space="preserve">• </w:t>
+      </w:r>
+      <w:r>
+        <w:rPr>
+          <w:rFonts w:ascii="Gill Sans MT" w:hAnsi="Gill Sans MT"/>
+        </w:rPr>
+        <w:t>Please consider the privacy of other Centre patrons when taking photographs at all times</w:t>
+      </w:r>
+    </w:p>
+    <w:p>
+      <w:pPr>
+        <w:pStyle w:val="Normal"/>
+        <w:rPr>
+          <w:rFonts w:ascii="Gill Sans MT" w:hAnsi="Gill Sans MT"/>
+        </w:rPr>
+      </w:pPr>
+      <w:r>
+        <w:rPr>
+          <w:rFonts w:ascii="Gill Sans MT" w:hAnsi="Gill Sans MT"/>
+        </w:rPr>
+        <w:t xml:space="preserve">• </w:t>
+      </w:r>
+      <w:r>
+        <w:rPr>
+          <w:rFonts w:ascii="Gill Sans MT" w:hAnsi="Gill Sans MT"/>
+        </w:rPr>
+        <w:t>Do not publish images or video to social media services (including, but not limited to, Facebook, Twitter or YouTube), without the express consent of those featured within that content</w:t>
+      </w:r>
+    </w:p>
+    <w:p>
+      <w:pPr>
+        <w:pStyle w:val="Normal"/>
+        <w:rPr>
+          <w:rFonts w:ascii="Gill Sans MT" w:hAnsi="Gill Sans MT"/>
+        </w:rPr>
+      </w:pPr>
+      <w:r>
+        <w:rPr>
+          <w:rFonts w:ascii="Gill Sans MT" w:hAnsi="Gill Sans MT"/>
+        </w:rPr>
+        <w:t xml:space="preserve">• </w:t>
+      </w:r>
+      <w:r>
+        <w:rPr>
+          <w:rFonts w:ascii="Gill Sans MT" w:hAnsi="Gill Sans MT"/>
+        </w:rPr>
+        <w:t>In situations where a child or children are featured in this content, permission must be sought from that child’s responsible adult</w:t>
+      </w:r>
+    </w:p>
+    <w:p>
+      <w:pPr>
+        <w:pStyle w:val="Normal"/>
+        <w:rPr>
+          <w:rFonts w:ascii="Gill Sans MT" w:hAnsi="Gill Sans MT"/>
+        </w:rPr>
+      </w:pPr>
+      <w:r>
+        <w:rPr>
+          <w:rFonts w:ascii="Gill Sans MT" w:hAnsi="Gill Sans MT"/>
+        </w:rPr>
+        <w:t xml:space="preserve">• </w:t>
+      </w:r>
+      <w:r>
+        <w:rPr>
+          <w:rFonts w:ascii="Gill Sans MT" w:hAnsi="Gill Sans MT"/>
+        </w:rPr>
+        <w:t>The photography restrictions are strictly zero tolerance; anyone found to be in breach of these restrictions will have their photography equipment confiscated and all memory media fully formatted</w:t>
+      </w:r>
+    </w:p>
+    <w:p>
+      <w:pPr>
+        <w:pStyle w:val="Normal"/>
+        <w:rPr>
+          <w:rFonts w:ascii="Gill Sans MT" w:hAnsi="Gill Sans MT"/>
+        </w:rPr>
+      </w:pPr>
+      <w:r>
+        <w:rPr>
+          <w:rFonts w:ascii="Gill Sans MT" w:hAnsi="Gill Sans MT"/>
+        </w:rPr>
+        <w:t xml:space="preserve">• </w:t>
+      </w:r>
+      <w:r>
+        <w:rPr>
+          <w:rFonts w:ascii="Gill Sans MT" w:hAnsi="Gill Sans MT"/>
+        </w:rPr>
+        <w:t>The Centre has a Facebook account, so please feel free to ‘Like’ us, ‘Check in’ and post any approved content to the page</w:t>
+      </w:r>
+      <w:r>
+        <w:rPr>
+          <w:rFonts w:ascii="Gill Sans MT" w:hAnsi="Gill Sans MT"/>
+          <w:sz w:val="24"/>
+        </w:rPr>
+        <w:t xml:space="preserve"> </w:t>
+      </w:r>
+    </w:p>
+    <w:p>
+      <w:pPr>
+        <w:pStyle w:val="Normal"/>
+        <w:rPr>
+          <w:rFonts w:ascii="Gill Sans MT" w:hAnsi="Gill Sans MT"/>
+          <w:b/>
           <w:b/>
           <w:sz w:val="24"/>
           <w:u w:val="single"/>
         </w:rPr>
-        <w:t>Payment and Cancellation</w:t>
-      </w:r>
-    </w:p>
-    <w:p>
-      <w:pPr>
-        <w:pStyle w:val="Normal"/>
-        <w:rPr>
-          <w:rFonts w:ascii="Gill Sans MT" w:hAnsi="Gill Sans MT"/>
-        </w:rPr>
-      </w:pPr>
-      <w:r>
-        <w:rPr>
-          <w:rFonts w:ascii="Gill Sans MT" w:hAnsi="Gill Sans MT"/>
-          <w:sz w:val="24"/>
-        </w:rPr>
-        <w:t>•</w:t>
-      </w:r>
-      <w:r>
-        <w:rPr>
-          <w:rFonts w:ascii="Gill Sans MT" w:hAnsi="Gill Sans MT"/>
-        </w:rPr>
-        <w:t xml:space="preserve"> </w:t>
-      </w:r>
-      <w:r>
-        <w:rPr>
-          <w:rFonts w:ascii="Gill Sans MT" w:hAnsi="Gill Sans MT"/>
-        </w:rPr>
-        <w:t>Full payment must be made at the time of booking, to secure the party and is non-refundable unless expressly authorised by the General Manager under exceptional circumstances</w:t>
-      </w:r>
-    </w:p>
-    <w:p>
-      <w:pPr>
-        <w:pStyle w:val="Normal"/>
-        <w:rPr>
-          <w:rFonts w:ascii="Gill Sans MT" w:hAnsi="Gill Sans MT"/>
-        </w:rPr>
-      </w:pPr>
-      <w:r>
-        <w:rPr>
-          <w:rFonts w:ascii="Gill Sans MT" w:hAnsi="Gill Sans MT"/>
-        </w:rPr>
-        <w:t xml:space="preserve">• </w:t>
-      </w:r>
-      <w:r>
-        <w:rPr>
-          <w:rFonts w:ascii="Gill Sans MT" w:hAnsi="Gill Sans MT"/>
-        </w:rPr>
-        <w:t>In the event that a booking is no longer required, every effort will be made to reschedule the booking, to a convenient point within three months of the originally booked date where at all possible</w:t>
-      </w:r>
-    </w:p>
-    <w:p>
-      <w:pPr>
-        <w:pStyle w:val="Normal"/>
-        <w:rPr>
-          <w:rFonts w:ascii="Gill Sans MT" w:hAnsi="Gill Sans MT"/>
-        </w:rPr>
-      </w:pPr>
-      <w:r>
-        <w:rPr>
-          <w:rFonts w:ascii="Gill Sans MT" w:hAnsi="Gill Sans MT"/>
-        </w:rPr>
-        <w:t xml:space="preserve">• </w:t>
-      </w:r>
-      <w:r>
-        <w:rPr>
-          <w:rFonts w:ascii="Gill Sans MT" w:hAnsi="Gill Sans MT"/>
-        </w:rPr>
-        <w:t>In the event of the Centre being unable to honour a booking due to unforeseen circumstances (including, but not limited to, inclement weather or other unsafe conditions in or around the facility) the party will be re-scheduled as above, where possible or a refund will be made in full</w:t>
-      </w:r>
-    </w:p>
-    <w:p>
-      <w:pPr>
-        <w:pStyle w:val="Normal"/>
-        <w:rPr>
-          <w:rFonts w:ascii="Gill Sans MT" w:hAnsi="Gill Sans MT"/>
-        </w:rPr>
-      </w:pPr>
-      <w:r>
-        <w:rPr>
-          <w:rFonts w:ascii="Gill Sans MT" w:hAnsi="Gill Sans MT"/>
-        </w:rPr>
-        <w:t xml:space="preserve">• </w:t>
-      </w:r>
-      <w:r>
-        <w:rPr>
-          <w:rFonts w:ascii="Gill Sans MT" w:hAnsi="Gill Sans MT"/>
-        </w:rPr>
-        <w:t>Portslade Sports Centre does not accept provisional bookings</w:t>
-      </w:r>
-    </w:p>
-    <w:p>
-      <w:pPr>
-        <w:pStyle w:val="Normal"/>
-        <w:rPr>
-          <w:rFonts w:ascii="Gill Sans MT" w:hAnsi="Gill Sans MT"/>
-          <w:sz w:val="24"/>
-        </w:rPr>
-      </w:pPr>
-      <w:r>
-        <w:rPr>
-          <w:rFonts w:ascii="Gill Sans MT" w:hAnsi="Gill Sans MT"/>
-          <w:sz w:val="24"/>
-        </w:rPr>
-        <w:t xml:space="preserve"> </w:t>
-      </w:r>
+      </w:pPr>
       <w:r>
         <w:rPr>
           <w:rFonts w:ascii="Gill Sans MT" w:hAnsi="Gill Sans MT"/>
@@ -2415,6 +2336,118 @@
           <w:sz w:val="24"/>
           <w:u w:val="single"/>
         </w:rPr>
+        <w:t>Payment and Cancellation</w:t>
+      </w:r>
+    </w:p>
+    <w:p>
+      <w:pPr>
+        <w:pStyle w:val="Normal"/>
+        <w:rPr>
+          <w:rFonts w:ascii="Gill Sans MT" w:hAnsi="Gill Sans MT"/>
+        </w:rPr>
+      </w:pPr>
+      <w:r>
+        <w:rPr>
+          <w:rFonts w:ascii="Gill Sans MT" w:hAnsi="Gill Sans MT"/>
+          <w:sz w:val="24"/>
+        </w:rPr>
+        <w:t>•</w:t>
+      </w:r>
+      <w:r>
+        <w:rPr>
+          <w:rFonts w:ascii="Gill Sans MT" w:hAnsi="Gill Sans MT"/>
+        </w:rPr>
+        <w:t xml:space="preserve"> </w:t>
+      </w:r>
+      <w:r>
+        <w:rPr>
+          <w:rFonts w:ascii="Gill Sans MT" w:hAnsi="Gill Sans MT"/>
+        </w:rPr>
+        <w:t>Full payment must be made at the time of booking, to secure the party and is non-refundable unless expressly authorised by the General Manager under exceptional circumstances</w:t>
+      </w:r>
+    </w:p>
+    <w:p>
+      <w:pPr>
+        <w:pStyle w:val="Normal"/>
+        <w:rPr>
+          <w:rFonts w:ascii="Gill Sans MT" w:hAnsi="Gill Sans MT"/>
+        </w:rPr>
+      </w:pPr>
+      <w:r>
+        <w:rPr>
+          <w:rFonts w:ascii="Gill Sans MT" w:hAnsi="Gill Sans MT"/>
+        </w:rPr>
+        <w:t xml:space="preserve">• </w:t>
+      </w:r>
+      <w:r>
+        <w:rPr>
+          <w:rFonts w:ascii="Gill Sans MT" w:hAnsi="Gill Sans MT"/>
+        </w:rPr>
+        <w:t>In the event that a booking is no longer required, every effort will be made to reschedule the booking, to a convenient point within three months of the originally booked date where at all possible</w:t>
+      </w:r>
+    </w:p>
+    <w:p>
+      <w:pPr>
+        <w:pStyle w:val="Normal"/>
+        <w:rPr>
+          <w:rFonts w:ascii="Gill Sans MT" w:hAnsi="Gill Sans MT"/>
+        </w:rPr>
+      </w:pPr>
+      <w:r>
+        <w:rPr>
+          <w:rFonts w:ascii="Gill Sans MT" w:hAnsi="Gill Sans MT"/>
+        </w:rPr>
+        <w:t xml:space="preserve">• </w:t>
+      </w:r>
+      <w:r>
+        <w:rPr>
+          <w:rFonts w:ascii="Gill Sans MT" w:hAnsi="Gill Sans MT"/>
+        </w:rPr>
+        <w:t>In the event of the Centre being unable to honour a booking due to unforeseen circumstances (including, but not limited to, inclement weather or other unsafe conditions in or around the facility) the party will be re-scheduled as above, where possible or a refund will be made in full</w:t>
+      </w:r>
+    </w:p>
+    <w:p>
+      <w:pPr>
+        <w:pStyle w:val="Normal"/>
+        <w:rPr>
+          <w:rFonts w:ascii="Gill Sans MT" w:hAnsi="Gill Sans MT"/>
+        </w:rPr>
+      </w:pPr>
+      <w:r>
+        <w:rPr>
+          <w:rFonts w:ascii="Gill Sans MT" w:hAnsi="Gill Sans MT"/>
+        </w:rPr>
+        <w:t xml:space="preserve">• </w:t>
+      </w:r>
+      <w:r>
+        <w:rPr>
+          <w:rFonts w:ascii="Gill Sans MT" w:hAnsi="Gill Sans MT"/>
+        </w:rPr>
+        <w:t>Portslade Sports Centre does not accept provisional bookings</w:t>
+      </w:r>
+    </w:p>
+    <w:p>
+      <w:pPr>
+        <w:pStyle w:val="Normal"/>
+        <w:rPr>
+          <w:rFonts w:ascii="Gill Sans MT" w:hAnsi="Gill Sans MT"/>
+          <w:sz w:val="24"/>
+        </w:rPr>
+      </w:pPr>
+      <w:r>
+        <w:rPr>
+          <w:rFonts w:ascii="Gill Sans MT" w:hAnsi="Gill Sans MT"/>
+          <w:sz w:val="24"/>
+        </w:rPr>
+        <w:t xml:space="preserve"> </w:t>
+      </w:r>
+      <w:r>
+        <w:rPr>
+          <w:rFonts w:ascii="Gill Sans MT" w:hAnsi="Gill Sans MT"/>
+          <w:b/>
+          <w:sz w:val="24"/>
+          <w:u w:val="single"/>
+        </w:rPr>
         <w:t>Indemnity</w:t>
       </w:r>
     </w:p>
@@ -2508,10 +2541,7 @@
         </w:rPr>
       </w:pPr>
       <w:r>
-        <w:rPr>
-          <w:rFonts w:ascii="Gill Sans MT" w:hAnsi="Gill Sans MT"/>
-          <w:sz w:val="24"/>
-        </w:rPr>
+        <w:rPr/>
       </w:r>
     </w:p>
     <w:sectPr>
@@ -2551,7 +2581,7 @@
           <wp:extent cx="5730875" cy="8459470"/>
           <wp:effectExtent l="0" t="0" r="0" b="0"/>
           <wp:wrapNone/>
-          <wp:docPr id="3" name="WordPictureWatermark25272521" descr=""/>
+          <wp:docPr id="4" name="WordPictureWatermark25272521" descr=""/>
           <wp:cNvGraphicFramePr>
             <a:graphicFrameLocks xmlns:a="http://schemas.openxmlformats.org/drawingml/2006/main" noChangeAspect="1"/>
           </wp:cNvGraphicFramePr>
@@ -2559,7 +2589,7 @@
             <a:graphicData uri="http://schemas.openxmlformats.org/drawingml/2006/picture">
               <pic:pic xmlns:pic="http://schemas.openxmlformats.org/drawingml/2006/picture">
                 <pic:nvPicPr>
-                  <pic:cNvPr id="3" name="WordPictureWatermark25272521" descr=""/>
+                  <pic:cNvPr id="4" name="WordPictureWatermark25272521" descr=""/>
                   <pic:cNvPicPr>
                     <a:picLocks noChangeAspect="1" noChangeArrowheads="1"/>
                   </pic:cNvPicPr>
@@ -2599,7 +2629,7 @@
     <w:r>
       <w:rPr/>
       <w:drawing>
-        <wp:anchor behindDoc="1" distT="0" distB="0" distL="0" distR="0" simplePos="0" locked="0" layoutInCell="0" allowOverlap="1" relativeHeight="5">
+        <wp:anchor behindDoc="1" distT="0" distB="0" distL="0" distR="0" simplePos="0" locked="0" layoutInCell="0" allowOverlap="1" relativeHeight="4">
           <wp:simplePos x="0" y="0"/>
           <wp:positionH relativeFrom="margin">
             <wp:align>center</wp:align>
@@ -2610,7 +2640,7 @@
           <wp:extent cx="5730875" cy="8459470"/>
           <wp:effectExtent l="0" t="0" r="0" b="0"/>
           <wp:wrapNone/>
-          <wp:docPr id="4" name="WordPictureWatermark25272522" descr=""/>
+          <wp:docPr id="5" name="WordPictureWatermark25272522" descr=""/>
           <wp:cNvGraphicFramePr>
             <a:graphicFrameLocks xmlns:a="http://schemas.openxmlformats.org/drawingml/2006/main" noChangeAspect="1"/>
           </wp:cNvGraphicFramePr>
@@ -2618,7 +2648,7 @@
             <a:graphicData uri="http://schemas.openxmlformats.org/drawingml/2006/picture">
               <pic:pic xmlns:pic="http://schemas.openxmlformats.org/drawingml/2006/picture">
                 <pic:nvPicPr>
-                  <pic:cNvPr id="4" name="WordPictureWatermark25272522" descr=""/>
+                  <pic:cNvPr id="5" name="WordPictureWatermark25272522" descr=""/>
                   <pic:cNvPicPr>
                     <a:picLocks noChangeAspect="1" noChangeArrowheads="1"/>
                   </pic:cNvPicPr>
@@ -2658,7 +2688,7 @@
     <w:r>
       <w:rPr/>
       <w:drawing>
-        <wp:anchor behindDoc="1" distT="0" distB="0" distL="0" distR="0" simplePos="0" locked="0" layoutInCell="0" allowOverlap="1" relativeHeight="5">
+        <wp:anchor behindDoc="1" distT="0" distB="0" distL="0" distR="0" simplePos="0" locked="0" layoutInCell="0" allowOverlap="1" relativeHeight="4">
           <wp:simplePos x="0" y="0"/>
           <wp:positionH relativeFrom="margin">
             <wp:align>center</wp:align>
@@ -2669,7 +2699,7 @@
           <wp:extent cx="5730875" cy="8459470"/>
           <wp:effectExtent l="0" t="0" r="0" b="0"/>
           <wp:wrapNone/>
-          <wp:docPr id="5" name="WordPictureWatermark25272522" descr=""/>
+          <wp:docPr id="6" name="WordPictureWatermark25272522" descr=""/>
           <wp:cNvGraphicFramePr>
             <a:graphicFrameLocks xmlns:a="http://schemas.openxmlformats.org/drawingml/2006/main" noChangeAspect="1"/>
           </wp:cNvGraphicFramePr>
@@ -2677,7 +2707,7 @@
             <a:graphicData uri="http://schemas.openxmlformats.org/drawingml/2006/picture">
               <pic:pic xmlns:pic="http://schemas.openxmlformats.org/drawingml/2006/picture">
                 <pic:nvPicPr>
-                  <pic:cNvPr id="5" name="WordPictureWatermark25272522" descr=""/>
+                  <pic:cNvPr id="6" name="WordPictureWatermark25272522" descr=""/>
                   <pic:cNvPicPr>
                     <a:picLocks noChangeAspect="1" noChangeArrowheads="1"/>
                   </pic:cNvPicPr>
@@ -3427,21 +3457,21 @@
       <w:szCs w:val="16"/>
     </w:rPr>
   </w:style>
-  <w:style w:type="character" w:styleId="Hyperlink">
+  <w:style w:type="character" w:styleId="InternetLink">
     <w:name w:val="Hyperlink"/>
     <w:basedOn w:val="DefaultParagraphFont"/>
     <w:uiPriority w:val="99"/>
     <w:unhideWhenUsed/>
     <w:rsid w:val="005662bd"/>
     <w:rPr>
-      <w:color w:themeColor="hyperlink" w:val="0000FF"/>
+      <w:color w:val="0000FF" w:themeColor="hyperlink"/>
       <w:u w:val="single"/>
     </w:rPr>
   </w:style>
   <w:style w:type="paragraph" w:styleId="Heading">
     <w:name w:val="Heading"/>
     <w:basedOn w:val="Normal"/>
-    <w:next w:val="BodyText"/>
+    <w:next w:val="TextBody"/>
     <w:qFormat/>
     <w:pPr>
       <w:keepNext w:val="true"/>
@@ -3453,7 +3483,7 @@
       <w:szCs w:val="28"/>
     </w:rPr>
   </w:style>
-  <w:style w:type="paragraph" w:styleId="BodyText">
+  <w:style w:type="paragraph" w:styleId="TextBody">
     <w:name w:val="Body Text"/>
     <w:basedOn w:val="Normal"/>
     <w:pPr>
@@ -3463,7 +3493,7 @@
   </w:style>
   <w:style w:type="paragraph" w:styleId="List">
     <w:name w:val="List"/>
-    <w:basedOn w:val="BodyText"/>
+    <w:basedOn w:val="TextBody"/>
     <w:pPr/>
     <w:rPr>
       <w:rFonts w:cs="Noto Sans Devanagari"/>
@@ -3584,7 +3614,7 @@
     <w:rsid w:val="00e439ea"/>
     <w:pPr>
       <w:spacing w:before="0" w:after="200"/>
-      <w:ind w:left="720"/>
+      <w:ind w:left="720" w:hanging="0"/>
       <w:contextualSpacing/>
     </w:pPr>
     <w:rPr/>

</xml_diff>